<commit_message>
Updated HTML + pics added
All pics except for TIFFs added - TIFFs were to large to add to github
</commit_message>
<xml_diff>
--- a/Project Work _ JW, EN/CHECKLIST.docx
+++ b/Project Work _ JW, EN/CHECKLIST.docx
@@ -385,6 +385,12 @@
           <w:color w:val="000000" w:themeColor="text1"/>
         </w:rPr>
         <w:t xml:space="preserve"> match with the captions </w:t>
+      </w:r>
+      <w:r>
+        <w:rPr>
+          <w:color w:val="000000" w:themeColor="text1"/>
+        </w:rPr>
+        <w:t>(Jackie)</w:t>
       </w:r>
     </w:p>
     <w:p>
@@ -1543,7 +1549,7 @@
 </file>
 
 <file path=customXml/itemProps1.xml><?xml version="1.0" encoding="utf-8"?>
-<ds:datastoreItem xmlns:ds="http://schemas.openxmlformats.org/officeDocument/2006/customXml" ds:itemID="{7D378091-8C99-6A4A-A39A-EE3228A55E18}">
+<ds:datastoreItem xmlns:ds="http://schemas.openxmlformats.org/officeDocument/2006/customXml" ds:itemID="{3BCCDF01-3DE3-FC4E-A7AE-91F340B305D1}">
   <ds:schemaRefs>
     <ds:schemaRef ds:uri="http://schemas.openxmlformats.org/officeDocument/2006/bibliography"/>
   </ds:schemaRefs>

</xml_diff>

<commit_message>
last updates - fingers crossed
gtg
</commit_message>
<xml_diff>
--- a/Project Work _ JW, EN/CHECKLIST.docx
+++ b/Project Work _ JW, EN/CHECKLIST.docx
@@ -133,10 +133,14 @@
           <w:numId w:val="2"/>
         </w:numPr>
         <w:rPr>
-          <w:color w:val="000000" w:themeColor="text1"/>
-        </w:rPr>
-      </w:pPr>
-      <w:r>
+          <w:strike/>
+          <w:color w:val="000000" w:themeColor="text1"/>
+        </w:rPr>
+      </w:pPr>
+      <w:r>
+        <w:rPr>
+          <w:strike/>
+        </w:rPr>
         <w:t>Either you rearrange the file structure to match the expected structure from the TEI and HTML files (but I assume you need to revise some XPaths as well) or you correct the XPaths in the XSL to reflect the existing file structure.</w:t>
       </w:r>
     </w:p>
@@ -147,15 +151,15 @@
           <w:ilvl w:val="0"/>
           <w:numId w:val="2"/>
         </w:numPr>
-      </w:pPr>
-      <w:r>
-        <w:t>‘</w:t>
-      </w:r>
-      <w:r>
-        <w:t xml:space="preserve">cannot altogether map the contents of the TEI file with the contents of the html files. </w:t>
-      </w:r>
-      <w:r>
-        <w:t>‘</w:t>
+        <w:rPr>
+          <w:strike/>
+        </w:rPr>
+      </w:pPr>
+      <w:r>
+        <w:rPr>
+          <w:strike/>
+        </w:rPr>
+        <w:t>‘cannot altogether map the contents of the TEI file with the contents of the html files. ‘</w:t>
       </w:r>
     </w:p>
     <w:p/>
@@ -259,6 +263,12 @@
         </w:rPr>
         <w:t xml:space="preserve">JPEGs needed? </w:t>
       </w:r>
+      <w:r>
+        <w:rPr>
+          <w:color w:val="000000" w:themeColor="text1"/>
+        </w:rPr>
+        <w:t>- yes</w:t>
+      </w:r>
     </w:p>
     <w:p>
       <w:pPr>
@@ -268,11 +278,13 @@
           <w:numId w:val="1"/>
         </w:numPr>
         <w:rPr>
-          <w:color w:val="000000" w:themeColor="text1"/>
-        </w:rPr>
-      </w:pPr>
-      <w:r>
-        <w:rPr>
+          <w:strike/>
+          <w:color w:val="000000" w:themeColor="text1"/>
+        </w:rPr>
+      </w:pPr>
+      <w:r>
+        <w:rPr>
+          <w:strike/>
           <w:color w:val="000000" w:themeColor="text1"/>
         </w:rPr>
         <w:t>Embed TIFFs with metadata</w:t>

</xml_diff>